<commit_message>
pred konsultacije, izmenjen CEP i template
</commit_message>
<xml_diff>
--- a/Project proposal.docx
+++ b/Project proposal.docx
@@ -2,6 +2,14 @@
 <file path=word/document.xml><?xml version="1.0" encoding="utf-8"?>
 <w:document xmlns:ve="http://schemas.openxmlformats.org/markup-compatibility/2006" xmlns:o="urn:schemas-microsoft-com:office:office" xmlns:r="http://schemas.openxmlformats.org/officeDocument/2006/relationships" xmlns:m="http://schemas.openxmlformats.org/officeDocument/2006/math" xmlns:v="urn:schemas-microsoft-com:vml" xmlns:wp="http://schemas.openxmlformats.org/drawingml/2006/wordprocessingDrawing" xmlns:w10="urn:schemas-microsoft-com:office:word" xmlns:w="http://schemas.openxmlformats.org/wordprocessingml/2006/main" xmlns:wne="http://schemas.microsoft.com/office/word/2006/wordml">
   <w:body>
+    <w:p>
+      <w:pPr>
+        <w:pStyle w:val="Title"/>
+      </w:pPr>
+      <w:r>
+        <w:t>Sistem za preporuku igara i saigrača</w:t>
+      </w:r>
+    </w:p>
     <w:p>
       <w:pPr>
         <w:pStyle w:val="Heading1"/>
@@ -1536,12 +1544,7 @@
         <w:t>korisnikovom balance-u</w:t>
       </w:r>
       <w:r>
-        <w:rPr>
-          <w:lang/>
-        </w:rPr>
-        <w:br/>
-      </w:r>
-      <w:r>
+        <w:br/>
         <w:t>-&gt;</w:t>
       </w:r>
       <w:r>
@@ -3404,7 +3407,10 @@
         <w:t>imao</w:t>
       </w:r>
       <w:r>
-        <w:t xml:space="preserve"> više od 25 sati igranja, poveć</w:t>
+        <w:t xml:space="preserve"> više od 25 sati igranja i u poslednjih 10 dana kupio vise od 5 igrica i ni jedna od kupljenih igrica nije na onSale,</w:t>
+      </w:r>
+      <w:r>
+        <w:t xml:space="preserve"> poveć</w:t>
       </w:r>
       <w:r>
         <w:t>ati</w:t>
@@ -3425,19 +3431,37 @@
         </w:numPr>
       </w:pPr>
       <w:r>
-        <w:t>Ako je korisnik u poslednjih 10 dana</w:t>
-      </w:r>
-      <w:r>
-        <w:t xml:space="preserve"> kupio više od 5 igrica, poveć</w:t>
-      </w:r>
-      <w:r>
-        <w:t>ati</w:t>
-      </w:r>
-      <w:r>
-        <w:t xml:space="preserve"> </w:t>
-      </w:r>
-      <w:r>
-        <w:t>SubscriptionType.</w:t>
+        <w:t>Ako je balance korisnika veći od proseč</w:t>
+      </w:r>
+      <w:r>
+        <w:t xml:space="preserve">ne cene igrice </w:t>
+      </w:r>
+      <w:r>
+        <w:t>koja je</w:t>
+      </w:r>
+      <w:r>
+        <w:t xml:space="preserve"> </w:t>
+      </w:r>
+      <w:r>
+        <w:t>istog</w:t>
+      </w:r>
+      <w:r>
+        <w:t xml:space="preserve"> ž</w:t>
+      </w:r>
+      <w:r>
+        <w:t>anra kao i igrica</w:t>
+      </w:r>
+      <w:r>
+        <w:t xml:space="preserve"> koju je najviš</w:t>
+      </w:r>
+      <w:r>
+        <w:t>e igrao u poslednjih 10 dana</w:t>
+      </w:r>
+      <w:r>
+        <w:t>, povećaj score svih igrica tog žanra čija je cena manja od proseč</w:t>
+      </w:r>
+      <w:r>
+        <w:t>ne cene.</w:t>
       </w:r>
     </w:p>
     <w:p>
@@ -3532,6 +3556,15 @@
         <w:t>/SILVER/GOLD/PLATINUM</w:t>
       </w:r>
       <w:r>
+        <w:t xml:space="preserve"> i u poslednjih 5/10/20/30</w:t>
+      </w:r>
+      <w:r>
+        <w:t xml:space="preserve"> dana je potroš</w:t>
+      </w:r>
+      <w:r>
+        <w:t>io 100/200/300/400 eura,</w:t>
+      </w:r>
+      <w:r>
         <w:t xml:space="preserve"> </w:t>
       </w:r>
       <w:r>
@@ -3547,7 +3580,10 @@
         <w:t xml:space="preserve"> </w:t>
       </w:r>
       <w:r>
-        <w:t>od 0%</w:t>
+        <w:t>od 5</w:t>
+      </w:r>
+      <w:r>
+        <w:t>%</w:t>
       </w:r>
       <w:r>
         <w:t>/10%/20%/30%</w:t>
@@ -3572,6 +3608,11 @@
       </w:r>
     </w:p>
     <w:p>
+      <w:pPr>
+        <w:rPr>
+          <w:lang/>
+        </w:rPr>
+      </w:pPr>
       <w:r>
         <w:t>Ako se vremenska zona korisnika</w:t>
       </w:r>
@@ -3609,7 +3650,13 @@
         <w:t xml:space="preserve"> </w:t>
       </w:r>
       <w:r>
-        <w:t>&lt;2h/&lt;4h/&lt;6h/&lt;8h/&gt;8h smanji score korisnika</w:t>
+        <w:t>&lt;2h/&lt;4h/&lt;6h/&lt;8h/&gt;8h</w:t>
+      </w:r>
+      <w:r>
+        <w:t xml:space="preserve"> i korisnik ima manje od 20/15/10/8/6 prijatelja,</w:t>
+      </w:r>
+      <w:r>
+        <w:t xml:space="preserve"> smanji score korisnika</w:t>
       </w:r>
       <w:r>
         <w:t xml:space="preserve"> </w:t>
@@ -4870,6 +4917,45 @@
       <w:contextualSpacing/>
     </w:pPr>
   </w:style>
+  <w:style w:type="paragraph" w:styleId="Title">
+    <w:name w:val="Title"/>
+    <w:basedOn w:val="Normal"/>
+    <w:next w:val="Normal"/>
+    <w:link w:val="TitleChar"/>
+    <w:uiPriority w:val="10"/>
+    <w:qFormat/>
+    <w:rsid w:val="00570A6A"/>
+    <w:pPr>
+      <w:pBdr>
+        <w:bottom w:val="single" w:sz="8" w:space="4" w:color="4F81BD" w:themeColor="accent1"/>
+      </w:pBdr>
+      <w:spacing w:after="300" w:line="240" w:lineRule="auto"/>
+      <w:contextualSpacing/>
+    </w:pPr>
+    <w:rPr>
+      <w:rFonts w:asciiTheme="majorHAnsi" w:eastAsiaTheme="majorEastAsia" w:hAnsiTheme="majorHAnsi" w:cstheme="majorBidi"/>
+      <w:color w:val="17365D" w:themeColor="text2" w:themeShade="BF"/>
+      <w:spacing w:val="5"/>
+      <w:kern w:val="28"/>
+      <w:sz w:val="52"/>
+      <w:szCs w:val="52"/>
+    </w:rPr>
+  </w:style>
+  <w:style w:type="character" w:customStyle="1" w:styleId="TitleChar">
+    <w:name w:val="Title Char"/>
+    <w:basedOn w:val="DefaultParagraphFont"/>
+    <w:link w:val="Title"/>
+    <w:uiPriority w:val="10"/>
+    <w:rsid w:val="00570A6A"/>
+    <w:rPr>
+      <w:rFonts w:asciiTheme="majorHAnsi" w:eastAsiaTheme="majorEastAsia" w:hAnsiTheme="majorHAnsi" w:cstheme="majorBidi"/>
+      <w:color w:val="17365D" w:themeColor="text2" w:themeShade="BF"/>
+      <w:spacing w:val="5"/>
+      <w:kern w:val="28"/>
+      <w:sz w:val="52"/>
+      <w:szCs w:val="52"/>
+    </w:rPr>
+  </w:style>
 </w:styles>
 </file>
 

</xml_diff>